<commit_message>
Update report (add Solution for Concurrent)
</commit_message>
<xml_diff>
--- a/18VP_07_Rapport.docx
+++ b/18VP_07_Rapport.docx
@@ -335,7 +335,7 @@
             </w:rPr>
             <w:fldChar w:fldCharType="separate"/>
           </w:r>
-          <w:hyperlink w:anchor="_Toc67582594" w:history="1">
+          <w:hyperlink w:anchor="_Toc68345808" w:history="1">
             <w:r>
               <w:rPr>
                 <w:rStyle w:val="Hyperlink"/>
@@ -365,7 +365,7 @@
                 <w:noProof/>
                 <w:webHidden/>
               </w:rPr>
-              <w:instrText xml:space="preserve"> PAGEREF _Toc67582594 \h </w:instrText>
+              <w:instrText xml:space="preserve"> PAGEREF _Toc68345808 \h </w:instrText>
             </w:r>
             <w:r>
               <w:rPr>
@@ -407,7 +407,7 @@
               <w:noProof/>
             </w:rPr>
           </w:pPr>
-          <w:hyperlink w:anchor="_Toc67582595" w:history="1">
+          <w:hyperlink w:anchor="_Toc68345809" w:history="1">
             <w:r>
               <w:rPr>
                 <w:rStyle w:val="Hyperlink"/>
@@ -437,7 +437,7 @@
                 <w:noProof/>
                 <w:webHidden/>
               </w:rPr>
-              <w:instrText xml:space="preserve"> PAGEREF _Toc67582595 \h </w:instrText>
+              <w:instrText xml:space="preserve"> PAGEREF _Toc68345809 \h </w:instrText>
             </w:r>
             <w:r>
               <w:rPr>
@@ -479,7 +479,7 @@
               <w:noProof/>
             </w:rPr>
           </w:pPr>
-          <w:hyperlink w:anchor="_Toc67582596" w:history="1">
+          <w:hyperlink w:anchor="_Toc68345810" w:history="1">
             <w:r>
               <w:rPr>
                 <w:rStyle w:val="Hyperlink"/>
@@ -509,7 +509,7 @@
                 <w:noProof/>
                 <w:webHidden/>
               </w:rPr>
-              <w:instrText xml:space="preserve"> PAGEREF _Toc67582596 \h </w:instrText>
+              <w:instrText xml:space="preserve"> PAGEREF _Toc68345810 \h </w:instrText>
             </w:r>
             <w:r>
               <w:rPr>
@@ -551,7 +551,7 @@
               <w:noProof/>
             </w:rPr>
           </w:pPr>
-          <w:hyperlink w:anchor="_Toc67582597" w:history="1">
+          <w:hyperlink w:anchor="_Toc68345811" w:history="1">
             <w:r>
               <w:rPr>
                 <w:rStyle w:val="Hyperlink"/>
@@ -581,7 +581,7 @@
                 <w:noProof/>
                 <w:webHidden/>
               </w:rPr>
-              <w:instrText xml:space="preserve"> PAGEREF _Toc67582597 \h </w:instrText>
+              <w:instrText xml:space="preserve"> PAGEREF _Toc68345811 \h </w:instrText>
             </w:r>
             <w:r>
               <w:rPr>
@@ -623,7 +623,7 @@
               <w:noProof/>
             </w:rPr>
           </w:pPr>
-          <w:hyperlink w:anchor="_Toc67582598" w:history="1">
+          <w:hyperlink w:anchor="_Toc68345812" w:history="1">
             <w:r>
               <w:rPr>
                 <w:rStyle w:val="Hyperlink"/>
@@ -653,7 +653,7 @@
                 <w:noProof/>
                 <w:webHidden/>
               </w:rPr>
-              <w:instrText xml:space="preserve"> PAGEREF _Toc67582598 \h </w:instrText>
+              <w:instrText xml:space="preserve"> PAGEREF _Toc68345812 \h </w:instrText>
             </w:r>
             <w:r>
               <w:rPr>
@@ -695,7 +695,7 @@
               <w:noProof/>
             </w:rPr>
           </w:pPr>
-          <w:hyperlink w:anchor="_Toc67582599" w:history="1">
+          <w:hyperlink w:anchor="_Toc68345813" w:history="1">
             <w:r>
               <w:rPr>
                 <w:rStyle w:val="Hyperlink"/>
@@ -725,7 +725,7 @@
                 <w:noProof/>
                 <w:webHidden/>
               </w:rPr>
-              <w:instrText xml:space="preserve"> PAGEREF _Toc67582599 \h </w:instrText>
+              <w:instrText xml:space="preserve"> PAGEREF _Toc68345813 \h </w:instrText>
             </w:r>
             <w:r>
               <w:rPr>
@@ -767,7 +767,7 @@
               <w:noProof/>
             </w:rPr>
           </w:pPr>
-          <w:hyperlink w:anchor="_Toc67582600" w:history="1">
+          <w:hyperlink w:anchor="_Toc68345814" w:history="1">
             <w:r>
               <w:rPr>
                 <w:rStyle w:val="Hyperlink"/>
@@ -776,7 +776,7 @@
                 <w:bCs/>
                 <w:noProof/>
               </w:rPr>
-              <w:t>CÁC CHỨC NĂNG TRANH CHẤP ĐỒNG THỜI</w:t>
+              <w:t>CÁC CHỨC NĂNG TRANH CHẤP ĐỒNG THỜI – LÝ THUYẾT</w:t>
             </w:r>
             <w:r>
               <w:rPr>
@@ -797,7 +797,7 @@
                 <w:noProof/>
                 <w:webHidden/>
               </w:rPr>
-              <w:instrText xml:space="preserve"> PAGEREF _Toc67582600 \h </w:instrText>
+              <w:instrText xml:space="preserve"> PAGEREF _Toc68345814 \h </w:instrText>
             </w:r>
             <w:r>
               <w:rPr>
@@ -818,6 +818,78 @@
                 <w:webHidden/>
               </w:rPr>
               <w:t>19</w:t>
+            </w:r>
+            <w:r>
+              <w:rPr>
+                <w:noProof/>
+                <w:webHidden/>
+              </w:rPr>
+              <w:fldChar w:fldCharType="end"/>
+            </w:r>
+          </w:hyperlink>
+        </w:p>
+        <w:p>
+          <w:pPr>
+            <w:pStyle w:val="TOC1"/>
+            <w:tabs>
+              <w:tab w:val="right" w:leader="dot" w:pos="12950"/>
+            </w:tabs>
+            <w:rPr>
+              <w:rFonts w:eastAsiaTheme="minorEastAsia"/>
+              <w:noProof/>
+            </w:rPr>
+          </w:pPr>
+          <w:hyperlink w:anchor="_Toc68345815" w:history="1">
+            <w:r>
+              <w:rPr>
+                <w:rStyle w:val="Hyperlink"/>
+                <w:rFonts w:ascii="Times New Roman" w:hAnsi="Times New Roman" w:cs="Times New Roman"/>
+                <w:b/>
+                <w:bCs/>
+                <w:noProof/>
+              </w:rPr>
+              <w:t>XỬ LÝ CÁC TÌNH HUỐNG TRANH CHẤP ĐỒNG THỜI – LÝ THUYẾT</w:t>
+            </w:r>
+            <w:r>
+              <w:rPr>
+                <w:noProof/>
+                <w:webHidden/>
+              </w:rPr>
+              <w:tab/>
+            </w:r>
+            <w:r>
+              <w:rPr>
+                <w:noProof/>
+                <w:webHidden/>
+              </w:rPr>
+              <w:fldChar w:fldCharType="begin"/>
+            </w:r>
+            <w:r>
+              <w:rPr>
+                <w:noProof/>
+                <w:webHidden/>
+              </w:rPr>
+              <w:instrText xml:space="preserve"> PAGEREF _Toc68345815 \h </w:instrText>
+            </w:r>
+            <w:r>
+              <w:rPr>
+                <w:noProof/>
+                <w:webHidden/>
+              </w:rPr>
+            </w:r>
+            <w:r>
+              <w:rPr>
+                <w:noProof/>
+                <w:webHidden/>
+              </w:rPr>
+              <w:fldChar w:fldCharType="separate"/>
+            </w:r>
+            <w:r>
+              <w:rPr>
+                <w:noProof/>
+                <w:webHidden/>
+              </w:rPr>
+              <w:t>27</w:t>
             </w:r>
             <w:r>
               <w:rPr>
@@ -877,7 +949,7 @@
           <w:iCs/>
         </w:rPr>
       </w:pPr>
-      <w:bookmarkStart w:id="0" w:name="_Toc67582594"/>
+      <w:bookmarkStart w:id="0" w:name="_Toc68345808"/>
       <w:r>
         <w:rPr>
           <w:rFonts w:ascii="Times New Roman" w:hAnsi="Times New Roman" w:cs="Times New Roman"/>
@@ -1005,7 +1077,7 @@
           <w:bCs/>
         </w:rPr>
       </w:pPr>
-      <w:bookmarkStart w:id="1" w:name="_Toc67582595"/>
+      <w:bookmarkStart w:id="1" w:name="_Toc68345809"/>
       <w:r>
         <w:rPr>
           <w:rFonts w:ascii="Times New Roman" w:hAnsi="Times New Roman" w:cs="Times New Roman"/>
@@ -4719,7 +4791,7 @@
           <w:bCs/>
         </w:rPr>
       </w:pPr>
-      <w:bookmarkStart w:id="2" w:name="_Toc67582596"/>
+      <w:bookmarkStart w:id="2" w:name="_Toc68345810"/>
       <w:r>
         <w:rPr>
           <w:rFonts w:ascii="Times New Roman" w:hAnsi="Times New Roman" w:cs="Times New Roman"/>
@@ -5621,7 +5693,7 @@
           <w:bCs/>
         </w:rPr>
       </w:pPr>
-      <w:bookmarkStart w:id="3" w:name="_Toc67582597"/>
+      <w:bookmarkStart w:id="3" w:name="_Toc68345811"/>
       <w:r>
         <w:rPr>
           <w:rFonts w:ascii="Times New Roman" w:hAnsi="Times New Roman" w:cs="Times New Roman"/>
@@ -26497,7 +26569,7 @@
           <w:bCs/>
         </w:rPr>
       </w:pPr>
-      <w:bookmarkStart w:id="4" w:name="_Toc67582598"/>
+      <w:bookmarkStart w:id="4" w:name="_Toc68345812"/>
       <w:r>
         <w:rPr>
           <w:rFonts w:ascii="Times New Roman" w:hAnsi="Times New Roman" w:cs="Times New Roman"/>
@@ -27102,7 +27174,7 @@
           <w:bCs/>
         </w:rPr>
       </w:pPr>
-      <w:bookmarkStart w:id="5" w:name="_Toc67582599"/>
+      <w:bookmarkStart w:id="5" w:name="_Toc68345813"/>
       <w:r>
         <w:rPr>
           <w:rFonts w:ascii="Times New Roman" w:hAnsi="Times New Roman" w:cs="Times New Roman"/>
@@ -28900,7 +28972,6 @@
       <w:r>
         <w:br w:type="page"/>
       </w:r>
-      <w:bookmarkStart w:id="6" w:name="_Toc67582600"/>
     </w:p>
     <w:p>
       <w:pPr>
@@ -28911,6 +28982,7 @@
           <w:bCs/>
         </w:rPr>
       </w:pPr>
+      <w:bookmarkStart w:id="6" w:name="_Toc68345814"/>
       <w:r>
         <w:rPr>
           <w:rFonts w:ascii="Times New Roman" w:hAnsi="Times New Roman" w:cs="Times New Roman"/>
@@ -28936,7 +29008,6 @@
         </w:rPr>
         <w:t xml:space="preserve"> TRANH CHẤP ĐỒNG THỜI</w:t>
       </w:r>
-      <w:bookmarkEnd w:id="6"/>
       <w:r>
         <w:rPr>
           <w:rFonts w:ascii="Times New Roman" w:hAnsi="Times New Roman" w:cs="Times New Roman"/>
@@ -28945,6 +29016,7 @@
         </w:rPr>
         <w:t xml:space="preserve"> – LÝ THUYẾT</w:t>
       </w:r>
+      <w:bookmarkEnd w:id="6"/>
     </w:p>
     <w:p/>
     <w:p>
@@ -32114,7 +32186,17 @@
           <w:sz w:val="26"/>
           <w:szCs w:val="26"/>
         </w:rPr>
-        <w:t xml:space="preserve"> – đổi tên đường đồng loạt</w:t>
+        <w:t xml:space="preserve"> – </w:t>
+      </w:r>
+      <w:r>
+        <w:rPr>
+          <w:rFonts w:ascii="Times New Roman" w:hAnsi="Times New Roman" w:cs="Times New Roman"/>
+          <w:b/>
+          <w:bCs/>
+          <w:sz w:val="26"/>
+          <w:szCs w:val="26"/>
+        </w:rPr>
+        <w:t>Quản trị viên đổi tên đường đồng loạt từ Đinh Tiên Hoàng thành Lê Văn Duyệt theo quy định, trong khi đó, một nhà ở Đinh Tiên Hoàng được nhân viên thay đổi tên đường thành Phan Đăng Lưu =&gt; kết quả địa chỉ chứa quận 5, TP.THỦ ĐỨC =&gt; Dữ liệu sai</w:t>
       </w:r>
     </w:p>
     <w:tbl>
@@ -32747,7 +32829,17 @@
           <w:sz w:val="26"/>
           <w:szCs w:val="26"/>
         </w:rPr>
-        <w:t>Trường hợp 1 – Thông báo số lượng nhà nhưng danh sách hiển thị không đủ số lượng</w:t>
+        <w:t xml:space="preserve">Trường hợp 1 – Thông báo số lượng nhà nhưng danh sách hiển thị </w:t>
+      </w:r>
+      <w:r>
+        <w:rPr>
+          <w:rFonts w:ascii="Times New Roman" w:hAnsi="Times New Roman" w:cs="Times New Roman"/>
+          <w:b/>
+          <w:bCs/>
+          <w:sz w:val="26"/>
+          <w:szCs w:val="26"/>
+        </w:rPr>
+        <w:t>dư số lượng</w:t>
       </w:r>
     </w:p>
     <w:tbl>
@@ -32910,6 +33002,7 @@
                 <w:sz w:val="26"/>
                 <w:szCs w:val="26"/>
               </w:rPr>
+              <w:lastRenderedPageBreak/>
               <w:t>1</w:t>
             </w:r>
           </w:p>
@@ -32970,7 +33063,6 @@
                 <w:sz w:val="26"/>
                 <w:szCs w:val="26"/>
               </w:rPr>
-              <w:lastRenderedPageBreak/>
               <w:t>2</w:t>
             </w:r>
           </w:p>
@@ -33391,7 +33483,107 @@
           <w:sz w:val="26"/>
           <w:szCs w:val="26"/>
         </w:rPr>
-        <w:t xml:space="preserve"> theo địa chỉ, sau đó có nhà mới với địa chỉ khác được thêm vào</w:t>
+        <w:t xml:space="preserve"> theo địa chỉ</w:t>
+      </w:r>
+      <w:r>
+        <w:rPr>
+          <w:rFonts w:ascii="Times New Roman" w:hAnsi="Times New Roman" w:cs="Times New Roman"/>
+          <w:b/>
+          <w:bCs/>
+          <w:sz w:val="26"/>
+          <w:szCs w:val="26"/>
+        </w:rPr>
+        <w:t xml:space="preserve"> để thuận tiện cho việc hướng dẫn khách xem nhà</w:t>
+      </w:r>
+      <w:r>
+        <w:rPr>
+          <w:rFonts w:ascii="Times New Roman" w:hAnsi="Times New Roman" w:cs="Times New Roman"/>
+          <w:b/>
+          <w:bCs/>
+          <w:sz w:val="26"/>
+          <w:szCs w:val="26"/>
+        </w:rPr>
+        <w:t xml:space="preserve">, </w:t>
+      </w:r>
+      <w:r>
+        <w:rPr>
+          <w:rFonts w:ascii="Times New Roman" w:hAnsi="Times New Roman" w:cs="Times New Roman"/>
+          <w:b/>
+          <w:bCs/>
+          <w:sz w:val="26"/>
+          <w:szCs w:val="26"/>
+        </w:rPr>
+        <w:t>trong khi đó,</w:t>
+      </w:r>
+      <w:r>
+        <w:rPr>
+          <w:rFonts w:ascii="Times New Roman" w:hAnsi="Times New Roman" w:cs="Times New Roman"/>
+          <w:b/>
+          <w:bCs/>
+          <w:sz w:val="26"/>
+          <w:szCs w:val="26"/>
+        </w:rPr>
+        <w:t xml:space="preserve"> </w:t>
+      </w:r>
+      <w:r>
+        <w:rPr>
+          <w:rFonts w:ascii="Times New Roman" w:hAnsi="Times New Roman" w:cs="Times New Roman"/>
+          <w:b/>
+          <w:bCs/>
+          <w:sz w:val="26"/>
+          <w:szCs w:val="26"/>
+        </w:rPr>
+        <w:t>một</w:t>
+      </w:r>
+      <w:r>
+        <w:rPr>
+          <w:rFonts w:ascii="Times New Roman" w:hAnsi="Times New Roman" w:cs="Times New Roman"/>
+          <w:b/>
+          <w:bCs/>
+          <w:sz w:val="26"/>
+          <w:szCs w:val="26"/>
+        </w:rPr>
+        <w:t xml:space="preserve"> nhà mới </w:t>
+      </w:r>
+      <w:r>
+        <w:rPr>
+          <w:rFonts w:ascii="Times New Roman" w:hAnsi="Times New Roman" w:cs="Times New Roman"/>
+          <w:b/>
+          <w:bCs/>
+          <w:sz w:val="26"/>
+          <w:szCs w:val="26"/>
+        </w:rPr>
+        <w:t>được</w:t>
+      </w:r>
+      <w:r>
+        <w:rPr>
+          <w:rFonts w:ascii="Times New Roman" w:hAnsi="Times New Roman" w:cs="Times New Roman"/>
+          <w:b/>
+          <w:bCs/>
+          <w:sz w:val="26"/>
+          <w:szCs w:val="26"/>
+        </w:rPr>
+        <w:t xml:space="preserve"> khách hàng</w:t>
+      </w:r>
+      <w:r>
+        <w:rPr>
+          <w:rFonts w:ascii="Times New Roman" w:hAnsi="Times New Roman" w:cs="Times New Roman"/>
+          <w:b/>
+          <w:bCs/>
+          <w:sz w:val="26"/>
+          <w:szCs w:val="26"/>
+        </w:rPr>
+        <w:t xml:space="preserve"> thêm vào</w:t>
+      </w:r>
+      <w:r>
+        <w:rPr>
+          <w:rFonts w:ascii="Times New Roman" w:hAnsi="Times New Roman" w:cs="Times New Roman"/>
+          <w:b/>
+          <w:bCs/>
+          <w:sz w:val="26"/>
+          <w:szCs w:val="26"/>
+        </w:rPr>
+        <w:t xml:space="preserve"> =&gt; nhà mới cũng được update nhân viên phụ trách nhưng địa chỉ không phù hợp</w:t>
       </w:r>
     </w:p>
     <w:tbl>
@@ -33610,15 +33802,7 @@
                 <w:sz w:val="26"/>
                 <w:szCs w:val="26"/>
               </w:rPr>
-              <w:t>Khách hàng thêm một nhà mới</w:t>
-            </w:r>
-            <w:r>
-              <w:rPr>
-                <w:rFonts w:ascii="Times New Roman" w:hAnsi="Times New Roman" w:cs="Times New Roman"/>
-                <w:sz w:val="26"/>
-                <w:szCs w:val="26"/>
-              </w:rPr>
-              <w:t xml:space="preserve"> ở quận 4</w:t>
+              <w:t>Khách hàng thêm một nhà mới ở quận 4</w:t>
             </w:r>
           </w:p>
         </w:tc>
@@ -33664,15 +33848,7 @@
                 <w:sz w:val="26"/>
                 <w:szCs w:val="26"/>
               </w:rPr>
-              <w:t xml:space="preserve">Đếm số lượng nhà chưa có nhân viên phụ trách =&gt; </w:t>
-            </w:r>
-            <w:r>
-              <w:rPr>
-                <w:rFonts w:ascii="Times New Roman" w:hAnsi="Times New Roman" w:cs="Times New Roman"/>
-                <w:sz w:val="26"/>
-                <w:szCs w:val="26"/>
-              </w:rPr>
-              <w:t>6</w:t>
+              <w:t>Đếm số lượng nhà chưa có nhân viên phụ trách =&gt; 6</w:t>
             </w:r>
           </w:p>
         </w:tc>
@@ -33732,31 +33908,7 @@
                 <w:sz w:val="26"/>
                 <w:szCs w:val="26"/>
               </w:rPr>
-              <w:t xml:space="preserve">Lấy danh sách </w:t>
-            </w:r>
-            <w:r>
-              <w:rPr>
-                <w:rFonts w:ascii="Times New Roman" w:hAnsi="Times New Roman" w:cs="Times New Roman"/>
-                <w:sz w:val="26"/>
-                <w:szCs w:val="26"/>
-              </w:rPr>
-              <w:t>6</w:t>
-            </w:r>
-            <w:r>
-              <w:rPr>
-                <w:rFonts w:ascii="Times New Roman" w:hAnsi="Times New Roman" w:cs="Times New Roman"/>
-                <w:sz w:val="26"/>
-                <w:szCs w:val="26"/>
-              </w:rPr>
-              <w:t xml:space="preserve"> nhân viên phụ trách có </w:t>
-            </w:r>
-            <w:r>
-              <w:rPr>
-                <w:rFonts w:ascii="Times New Roman" w:hAnsi="Times New Roman" w:cs="Times New Roman"/>
-                <w:sz w:val="26"/>
-                <w:szCs w:val="26"/>
-              </w:rPr>
-              <w:t>địa chỉ quận 3, quận 5, quận 7</w:t>
+              <w:t>Lấy danh sách 6 nhân viên phụ trách có địa chỉ quận 3, quận 5, quận 7</w:t>
             </w:r>
           </w:p>
         </w:tc>
@@ -33992,6 +34144,7 @@
           <w:sz w:val="26"/>
           <w:szCs w:val="26"/>
         </w:rPr>
+        <w:lastRenderedPageBreak/>
         <w:tab/>
       </w:r>
       <w:r>
@@ -35010,6 +35163,7 @@
                 <w:sz w:val="26"/>
                 <w:szCs w:val="26"/>
               </w:rPr>
+              <w:lastRenderedPageBreak/>
               <w:t>2</w:t>
             </w:r>
           </w:p>
@@ -35200,7 +35354,6 @@
                 <w:sz w:val="26"/>
                 <w:szCs w:val="26"/>
               </w:rPr>
-              <w:lastRenderedPageBreak/>
               <w:t>5</w:t>
             </w:r>
           </w:p>
@@ -35701,7 +35854,17 @@
           <w:sz w:val="26"/>
           <w:szCs w:val="26"/>
         </w:rPr>
-        <w:t xml:space="preserve"> đồng.</w:t>
+        <w:t xml:space="preserve"> đồng</w:t>
+      </w:r>
+      <w:r>
+        <w:rPr>
+          <w:rFonts w:ascii="Times New Roman" w:hAnsi="Times New Roman" w:cs="Times New Roman"/>
+          <w:b/>
+          <w:bCs/>
+          <w:sz w:val="26"/>
+          <w:szCs w:val="26"/>
+        </w:rPr>
+        <w:t xml:space="preserve"> =&gt; giá thuê sau cập nhật mất tính đúng đắn</w:t>
       </w:r>
     </w:p>
     <w:tbl>
@@ -36221,7 +36384,6 @@
           <w:sz w:val="26"/>
           <w:szCs w:val="26"/>
         </w:rPr>
-        <w:lastRenderedPageBreak/>
         <w:tab/>
       </w:r>
       <w:r>
@@ -37155,6 +37317,7 @@
           <w:bCs/>
         </w:rPr>
       </w:pPr>
+      <w:bookmarkStart w:id="7" w:name="_Toc68345815"/>
       <w:r>
         <w:rPr>
           <w:rFonts w:ascii="Times New Roman" w:hAnsi="Times New Roman" w:cs="Times New Roman"/>
@@ -37172,6 +37335,7 @@
         </w:rPr>
         <w:t xml:space="preserve"> TRANH CHẤP ĐỒNG THỜI – LÝ THUYẾT</w:t>
       </w:r>
+      <w:bookmarkEnd w:id="7"/>
     </w:p>
     <w:p/>
     <w:p>
@@ -37197,7 +37361,28 @@
           <w:sz w:val="26"/>
           <w:szCs w:val="26"/>
         </w:rPr>
-        <w:t>DIRTY READ =&gt; SỬ DỤNG MỨC CÔ LẬP READ COMITTED (MẶC ĐỊNH)</w:t>
+        <w:t xml:space="preserve">DIRTY READ =&gt; SỬ DỤNG MỨC CÔ LẬP </w:t>
+      </w:r>
+      <w:r>
+        <w:rPr>
+          <w:rFonts w:ascii="Times New Roman" w:hAnsi="Times New Roman" w:cs="Times New Roman"/>
+          <w:b/>
+          <w:bCs/>
+          <w:sz w:val="26"/>
+          <w:szCs w:val="26"/>
+          <w:highlight w:val="yellow"/>
+        </w:rPr>
+        <w:t>READ COMITTED</w:t>
+      </w:r>
+      <w:r>
+        <w:rPr>
+          <w:rFonts w:ascii="Times New Roman" w:hAnsi="Times New Roman" w:cs="Times New Roman"/>
+          <w:b/>
+          <w:bCs/>
+          <w:sz w:val="26"/>
+          <w:szCs w:val="26"/>
+        </w:rPr>
+        <w:t xml:space="preserve"> (MẶC ĐỊNH)</w:t>
       </w:r>
     </w:p>
     <w:p>
@@ -37223,7 +37408,38 @@
           <w:sz w:val="26"/>
           <w:szCs w:val="26"/>
         </w:rPr>
-        <w:t>Trường hợp 1 – Cập nhật giá thuê nhà mới nhưng người xem vẫn thấy giá cũ</w:t>
+        <w:t xml:space="preserve">Trường hợp 1 – </w:t>
+      </w:r>
+      <w:r>
+        <w:rPr>
+          <w:rFonts w:ascii="Times New Roman" w:hAnsi="Times New Roman" w:cs="Times New Roman"/>
+          <w:b/>
+          <w:bCs/>
+          <w:sz w:val="26"/>
+          <w:szCs w:val="26"/>
+          <w:highlight w:val="yellow"/>
+        </w:rPr>
+        <w:t>Sửa lỗi</w:t>
+      </w:r>
+      <w:r>
+        <w:rPr>
+          <w:rFonts w:ascii="Times New Roman" w:hAnsi="Times New Roman" w:cs="Times New Roman"/>
+          <w:b/>
+          <w:bCs/>
+          <w:sz w:val="26"/>
+          <w:szCs w:val="26"/>
+        </w:rPr>
+        <w:t xml:space="preserve"> </w:t>
+      </w:r>
+      <w:r>
+        <w:rPr>
+          <w:rFonts w:ascii="Times New Roman" w:hAnsi="Times New Roman" w:cs="Times New Roman"/>
+          <w:b/>
+          <w:bCs/>
+          <w:sz w:val="26"/>
+          <w:szCs w:val="26"/>
+        </w:rPr>
+        <w:t>Cập nhật giá thuê nhà mới nhưng người xem vẫn thấy giá cũ</w:t>
       </w:r>
     </w:p>
     <w:tbl>
@@ -38234,7 +38450,38 @@
           <w:szCs w:val="26"/>
         </w:rPr>
         <w:lastRenderedPageBreak/>
-        <w:t>Trường hợp 2 – Hiển thị nhà đã bị xóa trên app nhưng sau đó nhà vẫn hiện thông tin bình thường</w:t>
+        <w:t xml:space="preserve">Trường hợp 2 – </w:t>
+      </w:r>
+      <w:r>
+        <w:rPr>
+          <w:rFonts w:ascii="Times New Roman" w:hAnsi="Times New Roman" w:cs="Times New Roman"/>
+          <w:b/>
+          <w:bCs/>
+          <w:sz w:val="26"/>
+          <w:szCs w:val="26"/>
+          <w:highlight w:val="yellow"/>
+        </w:rPr>
+        <w:t>Sửa lỗi</w:t>
+      </w:r>
+      <w:r>
+        <w:rPr>
+          <w:rFonts w:ascii="Times New Roman" w:hAnsi="Times New Roman" w:cs="Times New Roman"/>
+          <w:b/>
+          <w:bCs/>
+          <w:sz w:val="26"/>
+          <w:szCs w:val="26"/>
+        </w:rPr>
+        <w:t xml:space="preserve"> </w:t>
+      </w:r>
+      <w:r>
+        <w:rPr>
+          <w:rFonts w:ascii="Times New Roman" w:hAnsi="Times New Roman" w:cs="Times New Roman"/>
+          <w:b/>
+          <w:bCs/>
+          <w:sz w:val="26"/>
+          <w:szCs w:val="26"/>
+        </w:rPr>
+        <w:t>Hiển thị nhà đã bị xóa trên app nhưng sau đó nhà vẫn hiện thông tin bình thường</w:t>
       </w:r>
     </w:p>
     <w:tbl>
@@ -39155,7 +39402,38 @@
           <w:sz w:val="26"/>
           <w:szCs w:val="26"/>
         </w:rPr>
-        <w:t>Trường hợp 3 – Hợp đồng bị hủy do vi phạm điều kiện, nhưng khách hàng vẫn đọc thấy trạng thái “đã bán” trên ứng dụng</w:t>
+        <w:t xml:space="preserve">Trường hợp 3 – </w:t>
+      </w:r>
+      <w:r>
+        <w:rPr>
+          <w:rFonts w:ascii="Times New Roman" w:hAnsi="Times New Roman" w:cs="Times New Roman"/>
+          <w:b/>
+          <w:bCs/>
+          <w:sz w:val="26"/>
+          <w:szCs w:val="26"/>
+          <w:highlight w:val="yellow"/>
+        </w:rPr>
+        <w:t>Sửa lỗi</w:t>
+      </w:r>
+      <w:r>
+        <w:rPr>
+          <w:rFonts w:ascii="Times New Roman" w:hAnsi="Times New Roman" w:cs="Times New Roman"/>
+          <w:b/>
+          <w:bCs/>
+          <w:sz w:val="26"/>
+          <w:szCs w:val="26"/>
+        </w:rPr>
+        <w:t xml:space="preserve"> </w:t>
+      </w:r>
+      <w:r>
+        <w:rPr>
+          <w:rFonts w:ascii="Times New Roman" w:hAnsi="Times New Roman" w:cs="Times New Roman"/>
+          <w:b/>
+          <w:bCs/>
+          <w:sz w:val="26"/>
+          <w:szCs w:val="26"/>
+        </w:rPr>
+        <w:t>Hợp đồng bị hủy do vi phạm điều kiện, nhưng khách hàng vẫn đọc thấy trạng thái “đã bán” trên ứng dụng</w:t>
       </w:r>
     </w:p>
     <w:tbl>
@@ -40131,7 +40409,18 @@
           <w:sz w:val="26"/>
           <w:szCs w:val="26"/>
         </w:rPr>
-        <w:t>SỬ DỤNG MỨC CÔ LẬP REPEATABLE READ</w:t>
+        <w:t xml:space="preserve">SỬ DỤNG MỨC CÔ LẬP </w:t>
+      </w:r>
+      <w:r>
+        <w:rPr>
+          <w:rFonts w:ascii="Times New Roman" w:hAnsi="Times New Roman" w:cs="Times New Roman"/>
+          <w:b/>
+          <w:bCs/>
+          <w:sz w:val="26"/>
+          <w:szCs w:val="26"/>
+          <w:highlight w:val="yellow"/>
+        </w:rPr>
+        <w:t>REPEATABLE READ</w:t>
       </w:r>
     </w:p>
     <w:p>
@@ -40157,7 +40446,38 @@
           <w:sz w:val="26"/>
           <w:szCs w:val="26"/>
         </w:rPr>
-        <w:t>Trường hợp 1 – Hiển thị tất cả các nhà có giá thuê thấp nhất nhưng không hiển thị được vì giá nhà tăng thêm một khoảng 100.000 phí dịch vụ ngày Lễ</w:t>
+        <w:t xml:space="preserve">Trường hợp 1 – </w:t>
+      </w:r>
+      <w:r>
+        <w:rPr>
+          <w:rFonts w:ascii="Times New Roman" w:hAnsi="Times New Roman" w:cs="Times New Roman"/>
+          <w:b/>
+          <w:bCs/>
+          <w:sz w:val="26"/>
+          <w:szCs w:val="26"/>
+          <w:highlight w:val="yellow"/>
+        </w:rPr>
+        <w:t>Sửa lỗi</w:t>
+      </w:r>
+      <w:r>
+        <w:rPr>
+          <w:rFonts w:ascii="Times New Roman" w:hAnsi="Times New Roman" w:cs="Times New Roman"/>
+          <w:b/>
+          <w:bCs/>
+          <w:sz w:val="26"/>
+          <w:szCs w:val="26"/>
+        </w:rPr>
+        <w:t xml:space="preserve"> </w:t>
+      </w:r>
+      <w:r>
+        <w:rPr>
+          <w:rFonts w:ascii="Times New Roman" w:hAnsi="Times New Roman" w:cs="Times New Roman"/>
+          <w:b/>
+          <w:bCs/>
+          <w:sz w:val="26"/>
+          <w:szCs w:val="26"/>
+        </w:rPr>
+        <w:t>Hiển thị tất cả các nhà có giá thuê thấp nhất nhưng không hiển thị được vì giá nhà tăng thêm một khoảng 100.000 phí dịch vụ ngày Lễ</w:t>
       </w:r>
     </w:p>
     <w:tbl>
@@ -41065,7 +41385,38 @@
           <w:sz w:val="26"/>
           <w:szCs w:val="26"/>
         </w:rPr>
-        <w:t xml:space="preserve"> – Hiển thị danh sách nhà có </w:t>
+        <w:t xml:space="preserve"> – </w:t>
+      </w:r>
+      <w:r>
+        <w:rPr>
+          <w:rFonts w:ascii="Times New Roman" w:hAnsi="Times New Roman" w:cs="Times New Roman"/>
+          <w:b/>
+          <w:bCs/>
+          <w:sz w:val="26"/>
+          <w:szCs w:val="26"/>
+          <w:highlight w:val="yellow"/>
+        </w:rPr>
+        <w:t>Sửa lỗi</w:t>
+      </w:r>
+      <w:r>
+        <w:rPr>
+          <w:rFonts w:ascii="Times New Roman" w:hAnsi="Times New Roman" w:cs="Times New Roman"/>
+          <w:b/>
+          <w:bCs/>
+          <w:sz w:val="26"/>
+          <w:szCs w:val="26"/>
+        </w:rPr>
+        <w:t xml:space="preserve"> </w:t>
+      </w:r>
+      <w:r>
+        <w:rPr>
+          <w:rFonts w:ascii="Times New Roman" w:hAnsi="Times New Roman" w:cs="Times New Roman"/>
+          <w:b/>
+          <w:bCs/>
+          <w:sz w:val="26"/>
+          <w:szCs w:val="26"/>
+        </w:rPr>
+        <w:t xml:space="preserve">Hiển thị danh sách nhà có </w:t>
       </w:r>
       <w:r>
         <w:rPr>
@@ -42041,7 +42392,58 @@
           <w:sz w:val="26"/>
           <w:szCs w:val="26"/>
         </w:rPr>
-        <w:t>3 – đổi tên đường đồng loạt</w:t>
+        <w:t xml:space="preserve">3 – </w:t>
+      </w:r>
+      <w:r>
+        <w:rPr>
+          <w:rFonts w:ascii="Times New Roman" w:hAnsi="Times New Roman" w:cs="Times New Roman"/>
+          <w:b/>
+          <w:bCs/>
+          <w:sz w:val="26"/>
+          <w:szCs w:val="26"/>
+          <w:highlight w:val="yellow"/>
+        </w:rPr>
+        <w:t>Sửa lỗi</w:t>
+      </w:r>
+      <w:r>
+        <w:rPr>
+          <w:rFonts w:ascii="Times New Roman" w:hAnsi="Times New Roman" w:cs="Times New Roman"/>
+          <w:b/>
+          <w:bCs/>
+          <w:sz w:val="26"/>
+          <w:szCs w:val="26"/>
+        </w:rPr>
+        <w:t xml:space="preserve"> </w:t>
+      </w:r>
+      <w:r>
+        <w:rPr>
+          <w:rFonts w:ascii="Times New Roman" w:hAnsi="Times New Roman" w:cs="Times New Roman"/>
+          <w:b/>
+          <w:bCs/>
+          <w:sz w:val="26"/>
+          <w:szCs w:val="26"/>
+        </w:rPr>
+        <w:t>Quản trị viên đổi tên đường đồng loạt từ Đinh Tiên Hoàng thành Lê Văn Duyệt theo quy định, trong khi đó, một nhà ở Đinh Tiên Hoàng được nhân viên thay đổi tên đường thành Phan Đăng Lưu</w:t>
+      </w:r>
+      <w:r>
+        <w:rPr>
+          <w:rFonts w:ascii="Times New Roman" w:hAnsi="Times New Roman" w:cs="Times New Roman"/>
+          <w:b/>
+          <w:bCs/>
+          <w:sz w:val="26"/>
+          <w:szCs w:val="26"/>
+        </w:rPr>
+        <w:t xml:space="preserve"> =&gt; kết quả địa chỉ chứa quận 5, TP</w:t>
+      </w:r>
+      <w:r>
+        <w:rPr>
+          <w:rFonts w:ascii="Times New Roman" w:hAnsi="Times New Roman" w:cs="Times New Roman"/>
+          <w:b/>
+          <w:bCs/>
+          <w:sz w:val="26"/>
+          <w:szCs w:val="26"/>
+        </w:rPr>
+        <w:t>.THỦ ĐỨC =&gt; Dữ liệu sai</w:t>
       </w:r>
     </w:p>
     <w:tbl>
@@ -42831,6 +43233,7 @@
                 <w:sz w:val="26"/>
                 <w:szCs w:val="26"/>
               </w:rPr>
+              <w:lastRenderedPageBreak/>
               <w:t>7</w:t>
             </w:r>
           </w:p>
@@ -42924,7 +43327,6 @@
                 <w:sz w:val="26"/>
                 <w:szCs w:val="26"/>
               </w:rPr>
-              <w:lastRenderedPageBreak/>
               <w:t>8</w:t>
             </w:r>
           </w:p>
@@ -43201,7 +43603,38 @@
           <w:sz w:val="26"/>
           <w:szCs w:val="26"/>
         </w:rPr>
-        <w:t>Trường hợp 1 – Thông báo số lượng nhà nhưng danh sách hiển thị không đủ số lượng</w:t>
+        <w:t xml:space="preserve">Trường hợp 1 – </w:t>
+      </w:r>
+      <w:r>
+        <w:rPr>
+          <w:rFonts w:ascii="Times New Roman" w:hAnsi="Times New Roman" w:cs="Times New Roman"/>
+          <w:b/>
+          <w:bCs/>
+          <w:sz w:val="26"/>
+          <w:szCs w:val="26"/>
+          <w:highlight w:val="yellow"/>
+        </w:rPr>
+        <w:t>Sửa lỗi</w:t>
+      </w:r>
+      <w:r>
+        <w:rPr>
+          <w:rFonts w:ascii="Times New Roman" w:hAnsi="Times New Roman" w:cs="Times New Roman"/>
+          <w:b/>
+          <w:bCs/>
+          <w:sz w:val="26"/>
+          <w:szCs w:val="26"/>
+        </w:rPr>
+        <w:t xml:space="preserve"> </w:t>
+      </w:r>
+      <w:r>
+        <w:rPr>
+          <w:rFonts w:ascii="Times New Roman" w:hAnsi="Times New Roman" w:cs="Times New Roman"/>
+          <w:b/>
+          <w:bCs/>
+          <w:sz w:val="26"/>
+          <w:szCs w:val="26"/>
+        </w:rPr>
+        <w:t>Thông báo số lượng nhà nhưng danh sách hiển thị không đủ số lượng</w:t>
       </w:r>
     </w:p>
     <w:tbl>
@@ -43974,6 +44407,7 @@
           <w:sz w:val="26"/>
           <w:szCs w:val="26"/>
         </w:rPr>
+        <w:lastRenderedPageBreak/>
         <w:t>Như vậy, vấn đề số lượng và danh sách bất đồng bộ bởi sự xuất hiện dữ liệu mới đã được giải quyết.</w:t>
       </w:r>
     </w:p>
@@ -44021,7 +44455,7 @@
           <w:sz w:val="26"/>
           <w:szCs w:val="26"/>
         </w:rPr>
-        <w:t xml:space="preserve"> – Cập nhật thông tin nhân viên phụ trách cho các ngôi nhà mới</w:t>
+        <w:t xml:space="preserve"> – </w:t>
       </w:r>
       <w:r>
         <w:rPr>
@@ -44030,8 +44464,9 @@
           <w:bCs/>
           <w:sz w:val="26"/>
           <w:szCs w:val="26"/>
-        </w:rPr>
-        <w:t xml:space="preserve"> theo tiêu chí địa chỉ</w:t>
+          <w:highlight w:val="yellow"/>
+        </w:rPr>
+        <w:t>Sửa lỗi</w:t>
       </w:r>
       <w:r>
         <w:rPr>
@@ -44041,7 +44476,7 @@
           <w:sz w:val="26"/>
           <w:szCs w:val="26"/>
         </w:rPr>
-        <w:t xml:space="preserve">, sau đó lại có một nhà </w:t>
+        <w:t xml:space="preserve"> </w:t>
       </w:r>
       <w:r>
         <w:rPr>
@@ -44051,7 +44486,7 @@
           <w:sz w:val="26"/>
           <w:szCs w:val="26"/>
         </w:rPr>
-        <w:t>mới khác địa chỉ được thêm vào</w:t>
+        <w:t>Cập nhật thông tin nhân viên phụ trách cho các ngôi nhà mới theo địa chỉ để thuận tiện cho việc hướng dẫn khách xem nhà, trong khi đó, một nhà mới được khách hàng thêm vào =&gt; nhà mới cũng được update nhân viên phụ trách nhưng địa chỉ không phù hợp</w:t>
       </w:r>
     </w:p>
     <w:tbl>
@@ -44428,15 +44863,7 @@
                 <w:sz w:val="26"/>
                 <w:szCs w:val="26"/>
               </w:rPr>
-              <w:t xml:space="preserve">Đếm số lượng nhà chưa có nhân viên phụ trách =&gt; </w:t>
-            </w:r>
-            <w:r>
-              <w:rPr>
-                <w:rFonts w:ascii="Times New Roman" w:hAnsi="Times New Roman" w:cs="Times New Roman"/>
-                <w:sz w:val="26"/>
-                <w:szCs w:val="26"/>
-              </w:rPr>
-              <w:t>5</w:t>
+              <w:t>Đếm số lượng nhà chưa có nhân viên phụ trách =&gt; 5</w:t>
             </w:r>
           </w:p>
         </w:tc>
@@ -44525,23 +44952,7 @@
                 <w:sz w:val="26"/>
                 <w:szCs w:val="26"/>
               </w:rPr>
-              <w:t xml:space="preserve">Lấy danh sách </w:t>
-            </w:r>
-            <w:r>
-              <w:rPr>
-                <w:rFonts w:ascii="Times New Roman" w:hAnsi="Times New Roman" w:cs="Times New Roman"/>
-                <w:sz w:val="26"/>
-                <w:szCs w:val="26"/>
-              </w:rPr>
-              <w:t>5</w:t>
-            </w:r>
-            <w:r>
-              <w:rPr>
-                <w:rFonts w:ascii="Times New Roman" w:hAnsi="Times New Roman" w:cs="Times New Roman"/>
-                <w:sz w:val="26"/>
-                <w:szCs w:val="26"/>
-              </w:rPr>
-              <w:t xml:space="preserve"> nhân viên phụ trách có địa chỉ quận 3, quận 5, quận 7</w:t>
+              <w:t>Lấy danh sách 5 nhân viên phụ trách có địa chỉ quận 3, quận 5, quận 7</w:t>
             </w:r>
           </w:p>
         </w:tc>
@@ -44631,39 +45042,7 @@
                 <w:sz w:val="26"/>
                 <w:szCs w:val="26"/>
               </w:rPr>
-              <w:t xml:space="preserve">Update danh sách </w:t>
-            </w:r>
-            <w:r>
-              <w:rPr>
-                <w:rFonts w:ascii="Times New Roman" w:hAnsi="Times New Roman" w:cs="Times New Roman"/>
-                <w:sz w:val="26"/>
-                <w:szCs w:val="26"/>
-              </w:rPr>
-              <w:t>5</w:t>
-            </w:r>
-            <w:r>
-              <w:rPr>
-                <w:rFonts w:ascii="Times New Roman" w:hAnsi="Times New Roman" w:cs="Times New Roman"/>
-                <w:sz w:val="26"/>
-                <w:szCs w:val="26"/>
-              </w:rPr>
-              <w:t xml:space="preserve"> nhà mới với </w:t>
-            </w:r>
-            <w:r>
-              <w:rPr>
-                <w:rFonts w:ascii="Times New Roman" w:hAnsi="Times New Roman" w:cs="Times New Roman"/>
-                <w:sz w:val="26"/>
-                <w:szCs w:val="26"/>
-              </w:rPr>
-              <w:t>5</w:t>
-            </w:r>
-            <w:r>
-              <w:rPr>
-                <w:rFonts w:ascii="Times New Roman" w:hAnsi="Times New Roman" w:cs="Times New Roman"/>
-                <w:sz w:val="26"/>
-                <w:szCs w:val="26"/>
-              </w:rPr>
-              <w:t xml:space="preserve"> nhân viên tìm được.</w:t>
+              <w:t>Update danh sách 5 nhà mới với 5 nhân viên tìm được.</w:t>
             </w:r>
           </w:p>
         </w:tc>
@@ -45063,7 +45442,6 @@
           <w:sz w:val="26"/>
           <w:szCs w:val="26"/>
         </w:rPr>
-        <w:lastRenderedPageBreak/>
         <w:t>Trường hợp 3</w:t>
       </w:r>
       <w:r>
@@ -45074,7 +45452,28 @@
           <w:sz w:val="26"/>
           <w:szCs w:val="26"/>
         </w:rPr>
-        <w:t xml:space="preserve"> – Nhân viên đọc danh sách các khách hàng theo tiêu chí xác định và liên hệ, sau đó một khách hàng khác được thêm vào với cùng tiêu chí khiến nhân viên bỏ sót khách hàng mới</w:t>
+        <w:t xml:space="preserve"> – </w:t>
+      </w:r>
+      <w:r>
+        <w:rPr>
+          <w:rFonts w:ascii="Times New Roman" w:hAnsi="Times New Roman" w:cs="Times New Roman"/>
+          <w:b/>
+          <w:bCs/>
+          <w:sz w:val="26"/>
+          <w:szCs w:val="26"/>
+          <w:highlight w:val="yellow"/>
+        </w:rPr>
+        <w:t>Sửa lỗi</w:t>
+      </w:r>
+      <w:r>
+        <w:rPr>
+          <w:rFonts w:ascii="Times New Roman" w:hAnsi="Times New Roman" w:cs="Times New Roman"/>
+          <w:b/>
+          <w:bCs/>
+          <w:sz w:val="26"/>
+          <w:szCs w:val="26"/>
+        </w:rPr>
+        <w:t xml:space="preserve"> Nhân viên đọc danh sách các khách hàng theo tiêu chí xác định và liên hệ, sau đó một khách hàng khác được thêm vào với cùng tiêu chí khiến nhân viên bỏ sót khách hàng mới</w:t>
       </w:r>
     </w:p>
     <w:tbl>
@@ -45986,15 +46385,6 @@
       <w:pPr>
         <w:rPr>
           <w:rFonts w:ascii="Times New Roman" w:hAnsi="Times New Roman" w:cs="Times New Roman"/>
-          <w:sz w:val="26"/>
-          <w:szCs w:val="26"/>
-        </w:rPr>
-      </w:pPr>
-    </w:p>
-    <w:p>
-      <w:pPr>
-        <w:rPr>
-          <w:rFonts w:ascii="Times New Roman" w:hAnsi="Times New Roman" w:cs="Times New Roman"/>
           <w:b/>
           <w:bCs/>
           <w:sz w:val="26"/>
@@ -46082,7 +46472,38 @@
           <w:sz w:val="26"/>
           <w:szCs w:val="26"/>
         </w:rPr>
-        <w:t xml:space="preserve"> – Lỗi cập nhật nhân viên phụ trách không đồng nhất</w:t>
+        <w:t xml:space="preserve"> – </w:t>
+      </w:r>
+      <w:r>
+        <w:rPr>
+          <w:rFonts w:ascii="Times New Roman" w:hAnsi="Times New Roman" w:cs="Times New Roman"/>
+          <w:b/>
+          <w:bCs/>
+          <w:sz w:val="26"/>
+          <w:szCs w:val="26"/>
+          <w:highlight w:val="yellow"/>
+        </w:rPr>
+        <w:t>Sửa lỗi</w:t>
+      </w:r>
+      <w:r>
+        <w:rPr>
+          <w:rFonts w:ascii="Times New Roman" w:hAnsi="Times New Roman" w:cs="Times New Roman"/>
+          <w:b/>
+          <w:bCs/>
+          <w:sz w:val="26"/>
+          <w:szCs w:val="26"/>
+        </w:rPr>
+        <w:t xml:space="preserve"> </w:t>
+      </w:r>
+      <w:r>
+        <w:rPr>
+          <w:rFonts w:ascii="Times New Roman" w:hAnsi="Times New Roman" w:cs="Times New Roman"/>
+          <w:b/>
+          <w:bCs/>
+          <w:sz w:val="26"/>
+          <w:szCs w:val="26"/>
+        </w:rPr>
+        <w:t>Lỗi cập nhật nhân viên phụ trách không đồng nhất</w:t>
       </w:r>
     </w:p>
     <w:tbl>
@@ -47220,7 +47641,38 @@
           <w:sz w:val="26"/>
           <w:szCs w:val="26"/>
         </w:rPr>
-        <w:t>2 – Tăng giá trị các nhà ở quận 1 cộng với 20% giá trị hiện tại, nếu giá thuê sau khi tăng trên 3.000.000 đồng thì cộng thêm 5% phí dịch vụ. Trong khi đó, giá trị của một nhà ở quận 1 được tăng thêm 1.000.000 đồng.</w:t>
+        <w:t xml:space="preserve">2 – </w:t>
+      </w:r>
+      <w:r>
+        <w:rPr>
+          <w:rFonts w:ascii="Times New Roman" w:hAnsi="Times New Roman" w:cs="Times New Roman"/>
+          <w:b/>
+          <w:bCs/>
+          <w:sz w:val="26"/>
+          <w:szCs w:val="26"/>
+          <w:highlight w:val="yellow"/>
+        </w:rPr>
+        <w:t>Sửa lỗi</w:t>
+      </w:r>
+      <w:r>
+        <w:rPr>
+          <w:rFonts w:ascii="Times New Roman" w:hAnsi="Times New Roman" w:cs="Times New Roman"/>
+          <w:b/>
+          <w:bCs/>
+          <w:sz w:val="26"/>
+          <w:szCs w:val="26"/>
+        </w:rPr>
+        <w:t xml:space="preserve"> </w:t>
+      </w:r>
+      <w:r>
+        <w:rPr>
+          <w:rFonts w:ascii="Times New Roman" w:hAnsi="Times New Roman" w:cs="Times New Roman"/>
+          <w:b/>
+          <w:bCs/>
+          <w:sz w:val="26"/>
+          <w:szCs w:val="26"/>
+        </w:rPr>
+        <w:t>Tăng giá trị các nhà ở quận 1 cộng với 20% giá trị hiện tại, nếu giá thuê sau khi tăng trên 3.000.000 đồng thì cộng thêm 5% phí dịch vụ. Trong khi đó, giá trị của một nhà ở quận 1 được tăng thêm 1.000.000 đồng.</w:t>
       </w:r>
     </w:p>
     <w:tbl>
@@ -48254,6 +48706,15 @@
     </w:p>
     <w:p>
       <w:pPr>
+        <w:rPr>
+          <w:rFonts w:ascii="Times New Roman" w:hAnsi="Times New Roman" w:cs="Times New Roman"/>
+          <w:sz w:val="26"/>
+          <w:szCs w:val="26"/>
+        </w:rPr>
+      </w:pPr>
+    </w:p>
+    <w:p>
+      <w:pPr>
         <w:pStyle w:val="ListParagraph"/>
         <w:numPr>
           <w:ilvl w:val="0"/>
@@ -48275,19 +48736,19 @@
           <w:sz w:val="26"/>
           <w:szCs w:val="26"/>
         </w:rPr>
-        <w:t>Trường hợp 3 – cập nhật thành phố cùng lúc của một nhà trong hai tiến trình gây ra sai lầm trong lưu trữ dữ liệu</w:t>
-      </w:r>
-    </w:p>
-    <w:p>
-      <w:pPr>
+        <w:t xml:space="preserve">Trường hợp 3 – </w:t>
+      </w:r>
+      <w:r>
         <w:rPr>
           <w:rFonts w:ascii="Times New Roman" w:hAnsi="Times New Roman" w:cs="Times New Roman"/>
           <w:b/>
           <w:bCs/>
           <w:sz w:val="26"/>
           <w:szCs w:val="26"/>
-        </w:rPr>
-      </w:pPr>
+          <w:highlight w:val="yellow"/>
+        </w:rPr>
+        <w:t>Sửa lỗi</w:t>
+      </w:r>
       <w:r>
         <w:rPr>
           <w:rFonts w:ascii="Times New Roman" w:hAnsi="Times New Roman" w:cs="Times New Roman"/>
@@ -48298,6 +48759,38 @@
         </w:rPr>
         <w:t xml:space="preserve"> </w:t>
       </w:r>
+      <w:r>
+        <w:rPr>
+          <w:rFonts w:ascii="Times New Roman" w:hAnsi="Times New Roman" w:cs="Times New Roman"/>
+          <w:b/>
+          <w:bCs/>
+          <w:sz w:val="26"/>
+          <w:szCs w:val="26"/>
+        </w:rPr>
+        <w:t>cập nhật thành phố cùng lúc của một nhà trong hai tiến trình gây ra sai lầm trong lưu trữ dữ liệu</w:t>
+      </w:r>
+    </w:p>
+    <w:p>
+      <w:pPr>
+        <w:rPr>
+          <w:rFonts w:ascii="Times New Roman" w:hAnsi="Times New Roman" w:cs="Times New Roman"/>
+          <w:b/>
+          <w:bCs/>
+          <w:sz w:val="26"/>
+          <w:szCs w:val="26"/>
+        </w:rPr>
+      </w:pPr>
+    </w:p>
+    <w:p>
+      <w:pPr>
+        <w:rPr>
+          <w:rFonts w:ascii="Times New Roman" w:hAnsi="Times New Roman" w:cs="Times New Roman"/>
+          <w:b/>
+          <w:bCs/>
+          <w:sz w:val="26"/>
+          <w:szCs w:val="26"/>
+        </w:rPr>
+      </w:pPr>
     </w:p>
     <w:tbl>
       <w:tblPr>
@@ -48349,9 +48842,16 @@
                 <w:sz w:val="26"/>
                 <w:szCs w:val="26"/>
               </w:rPr>
-              <w:t xml:space="preserve">T1 – Thay đổi đồng loạt thành phố của các nhà ở </w:t>
-            </w:r>
-            <w:r>
+              <w:t>T1 – Thay đổi đồng loạt thành phố của các nhà ở quận 9 và quận Thủ Đức thành thành phố Thủ Đức</w:t>
+            </w:r>
+          </w:p>
+        </w:tc>
+        <w:tc>
+          <w:tcPr>
+            <w:tcW w:w="2610" w:type="dxa"/>
+          </w:tcPr>
+          <w:p>
+            <w:pPr>
               <w:rPr>
                 <w:rFonts w:ascii="Times New Roman" w:hAnsi="Times New Roman" w:cs="Times New Roman"/>
                 <w:b/>
@@ -48359,17 +48859,8 @@
                 <w:sz w:val="26"/>
                 <w:szCs w:val="26"/>
               </w:rPr>
-              <w:lastRenderedPageBreak/>
-              <w:t>quận 9 và quận Thủ Đức thành thành phố Thủ Đức</w:t>
-            </w:r>
-          </w:p>
-        </w:tc>
-        <w:tc>
-          <w:tcPr>
-            <w:tcW w:w="2610" w:type="dxa"/>
-          </w:tcPr>
-          <w:p>
-            <w:pPr>
+            </w:pPr>
+            <w:r>
               <w:rPr>
                 <w:rFonts w:ascii="Times New Roman" w:hAnsi="Times New Roman" w:cs="Times New Roman"/>
                 <w:b/>
@@ -48377,16 +48868,6 @@
                 <w:sz w:val="26"/>
                 <w:szCs w:val="26"/>
               </w:rPr>
-            </w:pPr>
-            <w:r>
-              <w:rPr>
-                <w:rFonts w:ascii="Times New Roman" w:hAnsi="Times New Roman" w:cs="Times New Roman"/>
-                <w:b/>
-                <w:bCs/>
-                <w:sz w:val="26"/>
-                <w:szCs w:val="26"/>
-              </w:rPr>
-              <w:lastRenderedPageBreak/>
               <w:t>Khóa</w:t>
             </w:r>
           </w:p>

</xml_diff>